<commit_message>
modified:   lessons/week02/exercise04/styles/temples-large.css 	modified:   reference materials/html-javascript-css links interessantes.docx
</commit_message>
<xml_diff>
--- a/reference materials/html-javascript-css links interessantes.docx
+++ b/reference materials/html-javascript-css links interessantes.docx
@@ -264,7 +264,21 @@
           <w:rPr>
             <w:rStyle w:val="Hyperlink"/>
           </w:rPr>
-          <w:t xml:space="preserve">Fundamentos do Web design responsivo  |  </w:t>
+          <w:t xml:space="preserve">Fundamentos do Web design </w:t>
+        </w:r>
+        <w:proofErr w:type="gramStart"/>
+        <w:r>
+          <w:rPr>
+            <w:rStyle w:val="Hyperlink"/>
+          </w:rPr>
+          <w:t>responsivo  |</w:t>
+        </w:r>
+        <w:proofErr w:type="gramEnd"/>
+        <w:r>
+          <w:rPr>
+            <w:rStyle w:val="Hyperlink"/>
+          </w:rPr>
+          <w:t xml:space="preserve">  </w:t>
         </w:r>
         <w:proofErr w:type="spellStart"/>
         <w:r>
@@ -401,6 +415,7 @@
           <w:t xml:space="preserve">Descobrir e corrigir textos de baixo contraste com o Chrome </w:t>
         </w:r>
         <w:proofErr w:type="spellStart"/>
+        <w:proofErr w:type="gramStart"/>
         <w:r>
           <w:rPr>
             <w:rStyle w:val="Hyperlink"/>
@@ -412,7 +427,14 @@
           <w:rPr>
             <w:rStyle w:val="Hyperlink"/>
           </w:rPr>
-          <w:t xml:space="preserve">  |  Google for </w:t>
+          <w:t xml:space="preserve">  |</w:t>
+        </w:r>
+        <w:proofErr w:type="gramEnd"/>
+        <w:r>
+          <w:rPr>
+            <w:rStyle w:val="Hyperlink"/>
+          </w:rPr>
+          <w:t xml:space="preserve">  Google for </w:t>
         </w:r>
         <w:proofErr w:type="spellStart"/>
         <w:r>
@@ -484,6 +506,307 @@
           <w:lang w:val="en-US"/>
         </w:rPr>
       </w:pPr>
+      <w:r>
+        <w:rPr>
+          <w:lang w:val="en-US"/>
+        </w:rPr>
+        <w:t>CSS PSEUDO ELEMENTS GUIDE</w:t>
+      </w:r>
+    </w:p>
+    <w:p>
+      <w:pPr>
+        <w:rPr>
+          <w:lang w:val="en-US"/>
+        </w:rPr>
+      </w:pPr>
+    </w:p>
+    <w:p>
+      <w:pPr>
+        <w:rPr>
+          <w:lang w:val="en-US"/>
+        </w:rPr>
+      </w:pPr>
+      <w:hyperlink r:id="rId19" w:history="1">
+        <w:r>
+          <w:rPr>
+            <w:rStyle w:val="Hyperlink"/>
+            <w:lang w:val="en-US"/>
+          </w:rPr>
+          <w:t xml:space="preserve">A guide to CSS pseudo-elements - </w:t>
+        </w:r>
+        <w:proofErr w:type="spellStart"/>
+        <w:r>
+          <w:rPr>
+            <w:rStyle w:val="Hyperlink"/>
+            <w:lang w:val="en-US"/>
+          </w:rPr>
+          <w:t>LogRocket</w:t>
+        </w:r>
+        <w:proofErr w:type="spellEnd"/>
+        <w:r>
+          <w:rPr>
+            <w:rStyle w:val="Hyperlink"/>
+            <w:lang w:val="en-US"/>
+          </w:rPr>
+          <w:t xml:space="preserve"> Blog</w:t>
+        </w:r>
+      </w:hyperlink>
+    </w:p>
+    <w:p>
+      <w:pPr>
+        <w:rPr>
+          <w:lang w:val="en-US"/>
+        </w:rPr>
+      </w:pPr>
+    </w:p>
+    <w:p>
+      <w:pPr>
+        <w:rPr>
+          <w:lang w:val="en-US"/>
+        </w:rPr>
+      </w:pPr>
+      <w:r>
+        <w:rPr>
+          <w:lang w:val="en-US"/>
+        </w:rPr>
+        <w:t>Digital Accessibility Harvard</w:t>
+      </w:r>
+    </w:p>
+    <w:p>
+      <w:pPr>
+        <w:rPr>
+          <w:lang w:val="en-US"/>
+        </w:rPr>
+      </w:pPr>
+    </w:p>
+    <w:p>
+      <w:pPr>
+        <w:rPr>
+          <w:lang w:val="en-US"/>
+        </w:rPr>
+      </w:pPr>
+      <w:hyperlink r:id="rId20" w:history="1">
+        <w:r>
+          <w:rPr>
+            <w:rStyle w:val="Hyperlink"/>
+            <w:lang w:val="en-US"/>
+          </w:rPr>
+          <w:t>Support navigation and wayfinding | Digital Accessibility</w:t>
+        </w:r>
+        <w:r>
+          <w:rPr>
+            <w:rStyle w:val="Hyperlink"/>
+            <w:rFonts w:ascii="Arial" w:hAnsi="Arial" w:cs="Arial"/>
+            <w:lang w:val="en-US"/>
+          </w:rPr>
+          <w:t>​</w:t>
+        </w:r>
+        <w:r>
+          <w:rPr>
+            <w:rStyle w:val="Hyperlink"/>
+            <w:lang w:val="en-US"/>
+          </w:rPr>
+          <w:t xml:space="preserve"> (harvard.edu)</w:t>
+        </w:r>
+      </w:hyperlink>
+    </w:p>
+    <w:p>
+      <w:pPr>
+        <w:rPr>
+          <w:lang w:val="en-US"/>
+        </w:rPr>
+      </w:pPr>
+    </w:p>
+    <w:p>
+      <w:proofErr w:type="spellStart"/>
+      <w:r>
+        <w:t>Code</w:t>
+      </w:r>
+      <w:proofErr w:type="spellEnd"/>
+      <w:r>
+        <w:t xml:space="preserve"> pen </w:t>
+      </w:r>
+      <w:proofErr w:type="spellStart"/>
+      <w:r>
+        <w:t>responsive</w:t>
+      </w:r>
+      <w:proofErr w:type="spellEnd"/>
+      <w:r>
+        <w:t xml:space="preserve"> menu (H</w:t>
+      </w:r>
+      <w:r>
+        <w:t>amburg)</w:t>
+      </w:r>
+    </w:p>
+    <w:p/>
+    <w:p>
+      <w:hyperlink r:id="rId21" w:history="1">
+        <w:r>
+          <w:rPr>
+            <w:rStyle w:val="Hyperlink"/>
+            <w:rFonts w:ascii="Segoe UI Emoji" w:hAnsi="Segoe UI Emoji" w:cs="Segoe UI Emoji"/>
+          </w:rPr>
+          <w:t>🔒</w:t>
+        </w:r>
+        <w:proofErr w:type="spellStart"/>
+        <w:r>
+          <w:rPr>
+            <w:rStyle w:val="Hyperlink"/>
+          </w:rPr>
+          <w:t>Responsive</w:t>
+        </w:r>
+        <w:proofErr w:type="spellEnd"/>
+        <w:r>
+          <w:rPr>
+            <w:rStyle w:val="Hyperlink"/>
+          </w:rPr>
+          <w:t xml:space="preserve"> Menu </w:t>
+        </w:r>
+        <w:proofErr w:type="spellStart"/>
+        <w:r>
+          <w:rPr>
+            <w:rStyle w:val="Hyperlink"/>
+          </w:rPr>
+          <w:t>using</w:t>
+        </w:r>
+        <w:proofErr w:type="spellEnd"/>
+        <w:r>
+          <w:rPr>
+            <w:rStyle w:val="Hyperlink"/>
+          </w:rPr>
+          <w:t xml:space="preserve"> 'Hamburger' - sol (codepen.io)</w:t>
+        </w:r>
+      </w:hyperlink>
+    </w:p>
+    <w:p/>
+    <w:p>
+      <w:pPr>
+        <w:rPr>
+          <w:lang w:val="en-US"/>
+        </w:rPr>
+      </w:pPr>
+      <w:r>
+        <w:rPr>
+          <w:lang w:val="en-US"/>
+        </w:rPr>
+        <w:t>Code pen CSS Image eff</w:t>
+      </w:r>
+      <w:r>
+        <w:rPr>
+          <w:lang w:val="en-US"/>
+        </w:rPr>
+        <w:t>ects</w:t>
+      </w:r>
+    </w:p>
+    <w:p>
+      <w:pPr>
+        <w:rPr>
+          <w:lang w:val="en-US"/>
+        </w:rPr>
+      </w:pPr>
+    </w:p>
+    <w:p>
+      <w:pPr>
+        <w:rPr>
+          <w:lang w:val="en-US"/>
+        </w:rPr>
+      </w:pPr>
+      <w:hyperlink r:id="rId22" w:history="1">
+        <w:r>
+          <w:rPr>
+            <w:rStyle w:val="Hyperlink"/>
+            <w:rFonts w:ascii="Segoe UI Emoji" w:hAnsi="Segoe UI Emoji" w:cs="Segoe UI Emoji"/>
+          </w:rPr>
+          <w:t>🔒</w:t>
+        </w:r>
+        <w:r>
+          <w:rPr>
+            <w:rStyle w:val="Hyperlink"/>
+            <w:lang w:val="en-US"/>
+          </w:rPr>
+          <w:t xml:space="preserve"> WDD: CSS Images Effects (codepen.io)</w:t>
+        </w:r>
+      </w:hyperlink>
+    </w:p>
+    <w:p>
+      <w:pPr>
+        <w:rPr>
+          <w:lang w:val="en-US"/>
+        </w:rPr>
+      </w:pPr>
+    </w:p>
+    <w:p>
+      <w:pPr>
+        <w:rPr>
+          <w:lang w:val="en-US"/>
+        </w:rPr>
+      </w:pPr>
+      <w:r>
+        <w:rPr>
+          <w:lang w:val="en-US"/>
+        </w:rPr>
+        <w:t>Flat Icon</w:t>
+      </w:r>
+    </w:p>
+    <w:p>
+      <w:pPr>
+        <w:rPr>
+          <w:lang w:val="en-US"/>
+        </w:rPr>
+      </w:pPr>
+    </w:p>
+    <w:p>
+      <w:pPr>
+        <w:rPr>
+          <w:lang w:val="en-US"/>
+        </w:rPr>
+      </w:pPr>
+      <w:hyperlink r:id="rId23" w:history="1">
+        <w:r>
+          <w:rPr>
+            <w:rStyle w:val="Hyperlink"/>
+            <w:lang w:val="en-US"/>
+          </w:rPr>
+          <w:t xml:space="preserve">Search results for Mormon temple - </w:t>
+        </w:r>
+        <w:proofErr w:type="spellStart"/>
+        <w:r>
+          <w:rPr>
+            <w:rStyle w:val="Hyperlink"/>
+            <w:lang w:val="en-US"/>
+          </w:rPr>
+          <w:t>Flaticon</w:t>
+        </w:r>
+        <w:proofErr w:type="spellEnd"/>
+      </w:hyperlink>
+    </w:p>
+    <w:p>
+      <w:pPr>
+        <w:rPr>
+          <w:lang w:val="en-US"/>
+        </w:rPr>
+      </w:pPr>
+    </w:p>
+    <w:p>
+      <w:pPr>
+        <w:rPr>
+          <w:lang w:val="en-US"/>
+        </w:rPr>
+      </w:pPr>
+    </w:p>
+    <w:p>
+      <w:pPr>
+        <w:rPr>
+          <w:lang w:val="en-US"/>
+        </w:rPr>
+      </w:pPr>
+    </w:p>
+    <w:p>
+      <w:pPr>
+        <w:rPr>
+          <w:lang w:val="en-US"/>
+        </w:rPr>
+      </w:pPr>
     </w:p>
     <w:p>
       <w:pPr>
@@ -493,9 +816,9 @@
       </w:pPr>
     </w:p>
     <w:sectPr>
-      <w:footerReference w:type="even" r:id="rId19"/>
-      <w:footerReference w:type="default" r:id="rId20"/>
-      <w:footerReference w:type="first" r:id="rId21"/>
+      <w:footerReference w:type="even" r:id="rId24"/>
+      <w:footerReference w:type="default" r:id="rId25"/>
+      <w:footerReference w:type="first" r:id="rId26"/>
       <w:pgSz w:w="11906" w:h="16838"/>
       <w:pgMar w:top="1417" w:right="1701" w:bottom="1417" w:left="1701" w:header="708" w:footer="708" w:gutter="0"/>
       <w:cols w:space="708"/>

</xml_diff>